<commit_message>
Restructure updateJson function code
</commit_message>
<xml_diff>
--- a/forTesting/Testing 4.docx
+++ b/forTesting/Testing 4.docx
@@ -33,7 +33,6 @@
                 <w:szCs w:val="20"/>
               </w:rPr>
             </w:pPr>
-            <w:bookmarkStart w:id="0" w:name="_GoBack"/>
             <w:r>
               <w:rPr>
                 <w:rFonts w:ascii="Arial" w:eastAsia="Times New Roman" w:hAnsi="Arial" w:cs="Arial"/>
@@ -52,6 +51,8 @@
               </w:rPr>
               <w:t>-9B</w:t>
             </w:r>
+            <w:bookmarkStart w:id="0" w:name="_GoBack"/>
+            <w:bookmarkEnd w:id="0"/>
           </w:p>
         </w:tc>
         <w:tc>
@@ -346,7 +347,7 @@
                 <w:rFonts w:ascii="Arial" w:hAnsi="Arial" w:cs="Arial"/>
                 <w:b w:val="0"/>
                 <w:color w:val="000000"/>
-                <w:sz w:val="20"/>
+                <w:sz w:val="18"/>
                 <w:szCs w:val="20"/>
                 <w:shd w:val="clear" w:color="auto" w:fill="FFFFFF"/>
               </w:rPr>
@@ -355,7 +356,7 @@
               <w:rPr>
                 <w:rFonts w:ascii="Arial" w:hAnsi="Arial" w:cs="Arial"/>
                 <w:b w:val="0"/>
-                <w:sz w:val="20"/>
+                <w:sz w:val="18"/>
                 <w:szCs w:val="20"/>
               </w:rPr>
               <w:t>Receive sensitivity</w:t>
@@ -372,7 +373,7 @@
               <w:rPr>
                 <w:rFonts w:ascii="Arial" w:hAnsi="Arial" w:cs="Arial"/>
                 <w:color w:val="000000"/>
-                <w:sz w:val="20"/>
+                <w:sz w:val="18"/>
                 <w:szCs w:val="20"/>
                 <w:shd w:val="clear" w:color="auto" w:fill="FFFFFF"/>
               </w:rPr>
@@ -380,7 +381,7 @@
             <w:r>
               <w:rPr>
                 <w:rFonts w:ascii="Arial" w:hAnsi="Arial" w:cs="Arial"/>
-                <w:sz w:val="20"/>
+                <w:sz w:val="18"/>
                 <w:szCs w:val="20"/>
               </w:rPr>
               <w:t xml:space="preserve">Varying between -96 and -74 </w:t>
@@ -389,7 +390,7 @@
             <w:r>
               <w:rPr>
                 <w:rFonts w:ascii="Arial" w:hAnsi="Arial" w:cs="Arial"/>
-                <w:sz w:val="20"/>
+                <w:sz w:val="18"/>
                 <w:szCs w:val="20"/>
               </w:rPr>
               <w:t>dBm</w:t>
@@ -398,7 +399,7 @@
             <w:r>
               <w:rPr>
                 <w:rFonts w:ascii="Arial" w:hAnsi="Arial" w:cs="Arial"/>
-                <w:sz w:val="20"/>
+                <w:sz w:val="18"/>
                 <w:szCs w:val="20"/>
               </w:rPr>
               <w:t xml:space="preserve"> depending on modulation</w:t>
@@ -2143,7 +2144,6 @@
           </w:p>
         </w:tc>
       </w:tr>
-      <w:bookmarkEnd w:id="0"/>
     </w:tbl>
     <w:p/>
     <w:sectPr>

</xml_diff>